<commit_message>
act terminada conceptos basicos
</commit_message>
<xml_diff>
--- a/Actividad Conceptos Básicos de Bases de Datos.docx
+++ b/Actividad Conceptos Básicos de Bases de Datos.docx
@@ -6,8 +6,14 @@
       <w:pPr>
         <w:spacing w:after="0" w:line="259" w:lineRule="auto"/>
         <w:ind w:left="0" w:firstLine="0"/>
-      </w:pPr>
-      <w:r>
+        <w:rPr>
+          <w:lang w:val="es-ES"/>
+        </w:rPr>
+      </w:pPr>
+      <w:r>
+        <w:rPr>
+          <w:lang w:val="es-ES"/>
+        </w:rPr>
         <w:t xml:space="preserve"> </w:t>
       </w:r>
     </w:p>
@@ -15,8 +21,14 @@
       <w:pPr>
         <w:spacing w:after="0" w:line="259" w:lineRule="auto"/>
         <w:ind w:left="0" w:firstLine="0"/>
-      </w:pPr>
-      <w:r>
+        <w:rPr>
+          <w:lang w:val="es-ES"/>
+        </w:rPr>
+      </w:pPr>
+      <w:r>
+        <w:rPr>
+          <w:lang w:val="es-ES"/>
+        </w:rPr>
         <w:t xml:space="preserve"> </w:t>
       </w:r>
     </w:p>
@@ -24,8 +36,14 @@
       <w:pPr>
         <w:spacing w:after="0" w:line="259" w:lineRule="auto"/>
         <w:ind w:left="0" w:firstLine="0"/>
-      </w:pPr>
-      <w:r>
+        <w:rPr>
+          <w:lang w:val="es-ES"/>
+        </w:rPr>
+      </w:pPr>
+      <w:r>
+        <w:rPr>
+          <w:lang w:val="es-ES"/>
+        </w:rPr>
         <w:t xml:space="preserve"> </w:t>
       </w:r>
     </w:p>
@@ -33,8 +51,14 @@
       <w:pPr>
         <w:spacing w:after="0" w:line="259" w:lineRule="auto"/>
         <w:ind w:left="0" w:firstLine="0"/>
-      </w:pPr>
-      <w:r>
+        <w:rPr>
+          <w:lang w:val="es-ES"/>
+        </w:rPr>
+      </w:pPr>
+      <w:r>
+        <w:rPr>
+          <w:lang w:val="es-ES"/>
+        </w:rPr>
         <w:t xml:space="preserve"> </w:t>
       </w:r>
     </w:p>
@@ -55,101 +79,30 @@
     <w:p>
       <w:pPr>
         <w:ind w:left="-5"/>
-      </w:pPr>
-      <w:proofErr w:type="spellStart"/>
-      <w:r>
-        <w:t>Octubre</w:t>
-      </w:r>
-      <w:proofErr w:type="spellEnd"/>
-      <w:r>
-        <w:t xml:space="preserve"> 21 de 2024  </w:t>
+        <w:rPr>
+          <w:lang w:val="es-ES"/>
+        </w:rPr>
+      </w:pPr>
+      <w:r>
+        <w:rPr>
+          <w:lang w:val="es-ES"/>
+        </w:rPr>
+        <w:t xml:space="preserve">Octubre 21 de 2024  </w:t>
       </w:r>
     </w:p>
     <w:p>
       <w:pPr>
         <w:spacing w:after="0" w:line="259" w:lineRule="auto"/>
         <w:ind w:left="0" w:firstLine="0"/>
-      </w:pPr>
-      <w:r>
-        <w:t xml:space="preserve"> </w:t>
-      </w:r>
-    </w:p>
-    <w:p>
-      <w:pPr>
-        <w:ind w:left="-5"/>
-        <w:rPr>
-          <w:lang w:val="es-ES"/>
-        </w:rPr>
-      </w:pPr>
-      <w:r>
-        <w:rPr>
-          <w:lang w:val="es-ES"/>
-        </w:rPr>
-        <w:t xml:space="preserve">Debes subir la solución a este taller a tu </w:t>
-      </w:r>
-      <w:proofErr w:type="spellStart"/>
-      <w:r>
-        <w:rPr>
-          <w:lang w:val="es-ES"/>
-        </w:rPr>
-        <w:t>Github</w:t>
-      </w:r>
-      <w:proofErr w:type="spellEnd"/>
-      <w:r>
-        <w:rPr>
-          <w:lang w:val="es-ES"/>
-        </w:rPr>
-        <w:t xml:space="preserve">, creando una carpeta que se llame Introducción a las bases de datos y si no tienes </w:t>
-      </w:r>
-      <w:proofErr w:type="spellStart"/>
-      <w:r>
-        <w:rPr>
-          <w:lang w:val="es-ES"/>
-        </w:rPr>
-        <w:t>Github</w:t>
-      </w:r>
-      <w:proofErr w:type="spellEnd"/>
-      <w:r>
-        <w:rPr>
-          <w:lang w:val="es-ES"/>
-        </w:rPr>
-        <w:t xml:space="preserve">, envíalo al correo </w:t>
-      </w:r>
-    </w:p>
-    <w:p>
-      <w:pPr>
-        <w:ind w:left="-5"/>
-        <w:rPr>
-          <w:lang w:val="es-ES"/>
-        </w:rPr>
-      </w:pPr>
-      <w:r>
-        <w:rPr>
-          <w:color w:val="457786"/>
-          <w:u w:val="single" w:color="457786"/>
-          <w:lang w:val="es-ES"/>
-        </w:rPr>
-        <w:t>docente4@pio.edu.co</w:t>
-      </w:r>
-      <w:r>
-        <w:rPr>
-          <w:lang w:val="es-ES"/>
-        </w:rPr>
-        <w:t xml:space="preserve"> con el asunto Conceptos básicos de bases de datos </w:t>
-      </w:r>
-      <w:proofErr w:type="gramStart"/>
-      <w:r>
-        <w:rPr>
-          <w:lang w:val="es-ES"/>
-        </w:rPr>
-        <w:t>y  tu</w:t>
-      </w:r>
-      <w:proofErr w:type="gramEnd"/>
-      <w:r>
-        <w:rPr>
-          <w:lang w:val="es-ES"/>
-        </w:rPr>
-        <w:t xml:space="preserve"> nombre completo </w:t>
+        <w:rPr>
+          <w:lang w:val="es-ES"/>
+        </w:rPr>
+      </w:pPr>
+      <w:r>
+        <w:rPr>
+          <w:lang w:val="es-ES"/>
+        </w:rPr>
+        <w:t xml:space="preserve"> </w:t>
       </w:r>
     </w:p>
     <w:p>
@@ -157,14 +110,35 @@
         <w:spacing w:after="0" w:line="259" w:lineRule="auto"/>
         <w:ind w:left="0" w:firstLine="0"/>
         <w:rPr>
-          <w:lang w:val="es-ES"/>
-        </w:rPr>
-      </w:pPr>
-      <w:r>
-        <w:rPr>
-          <w:lang w:val="es-ES"/>
-        </w:rPr>
-        <w:t xml:space="preserve"> </w:t>
+          <w:b/>
+          <w:sz w:val="32"/>
+          <w:szCs w:val="32"/>
+          <w:lang w:val="es-ES"/>
+        </w:rPr>
+      </w:pPr>
+      <w:r>
+        <w:rPr>
+          <w:b/>
+          <w:sz w:val="32"/>
+          <w:szCs w:val="32"/>
+          <w:lang w:val="es-ES"/>
+        </w:rPr>
+        <w:t xml:space="preserve">MANUELA PIZARRO BOLIVAR </w:t>
+      </w:r>
+    </w:p>
+    <w:p>
+      <w:pPr>
+        <w:ind w:right="250"/>
+        <w:rPr>
+          <w:lang w:val="es-ES"/>
+        </w:rPr>
+      </w:pPr>
+      <w:r>
+        <w:rPr>
+          <w:b/>
+          <w:lang w:val="es-ES"/>
+        </w:rPr>
+        <w:t xml:space="preserve">Objetivo: </w:t>
       </w:r>
     </w:p>
     <w:p>
@@ -178,21 +152,7 @@
         <w:rPr>
           <w:lang w:val="es-ES"/>
         </w:rPr>
-        <w:t xml:space="preserve">Hora de entrega: 7:30 </w:t>
-      </w:r>
-      <w:proofErr w:type="spellStart"/>
-      <w:r>
-        <w:rPr>
-          <w:lang w:val="es-ES"/>
-        </w:rPr>
-        <w:t>p.m</w:t>
-      </w:r>
-      <w:proofErr w:type="spellEnd"/>
-      <w:r>
-        <w:rPr>
-          <w:lang w:val="es-ES"/>
-        </w:rPr>
-        <w:t xml:space="preserve">  </w:t>
+        <w:t xml:space="preserve">El objetivo de este taller es comprender los hitos más importantes en la historia de las bases de datos, su evolución tecnológica y el impacto de estas transformaciones en el manejo de la información. </w:t>
       </w:r>
     </w:p>
     <w:p>
@@ -222,7 +182,7 @@
           <w:b/>
           <w:lang w:val="es-ES"/>
         </w:rPr>
-        <w:t xml:space="preserve">Objetivo: </w:t>
+        <w:t xml:space="preserve">Instrucciones: </w:t>
       </w:r>
     </w:p>
     <w:p>
@@ -236,63 +196,7 @@
         <w:rPr>
           <w:lang w:val="es-ES"/>
         </w:rPr>
-        <w:t>El objetivo de este taller es comprender los hitos más importantes en la historia de las bases de datos, su evolución te</w:t>
-      </w:r>
-      <w:r>
-        <w:rPr>
-          <w:lang w:val="es-ES"/>
-        </w:rPr>
-        <w:t xml:space="preserve">cnológica y el impacto de estas transformaciones en el manejo de la información. </w:t>
-      </w:r>
-    </w:p>
-    <w:p>
-      <w:pPr>
-        <w:spacing w:after="0" w:line="259" w:lineRule="auto"/>
-        <w:ind w:left="0" w:firstLine="0"/>
-        <w:rPr>
-          <w:lang w:val="es-ES"/>
-        </w:rPr>
-      </w:pPr>
-      <w:r>
-        <w:rPr>
-          <w:lang w:val="es-ES"/>
-        </w:rPr>
-        <w:t xml:space="preserve"> </w:t>
-      </w:r>
-    </w:p>
-    <w:p>
-      <w:pPr>
-        <w:ind w:right="250"/>
-        <w:rPr>
-          <w:lang w:val="es-ES"/>
-        </w:rPr>
-      </w:pPr>
-      <w:r>
-        <w:rPr>
-          <w:b/>
-          <w:lang w:val="es-ES"/>
-        </w:rPr>
-        <w:t xml:space="preserve">Instrucciones: </w:t>
-      </w:r>
-    </w:p>
-    <w:p>
-      <w:pPr>
-        <w:ind w:left="-5"/>
-        <w:rPr>
-          <w:lang w:val="es-ES"/>
-        </w:rPr>
-      </w:pPr>
-      <w:r>
-        <w:rPr>
-          <w:lang w:val="es-ES"/>
-        </w:rPr>
-        <w:t>Responde las siguientes preguntas basándote en lo aprendido en clase o investigando sobre la historia de las bases de datos. Recuerda justificar tus respues</w:t>
-      </w:r>
-      <w:r>
-        <w:rPr>
-          <w:lang w:val="es-ES"/>
-        </w:rPr>
-        <w:t xml:space="preserve">tas y brindar ejemplos donde sea necesario. </w:t>
+        <w:t xml:space="preserve">Responde las siguientes preguntas basándote en lo aprendido en clase o investigando sobre la historia de las bases de datos. Recuerda justificar tus respuestas y brindar ejemplos donde sea necesario. </w:t>
       </w:r>
     </w:p>
     <w:p>
@@ -395,13 +299,7 @@
         <w:rPr>
           <w:lang w:val="es-ES"/>
         </w:rPr>
-        <w:t>Ejemplos históricos de la gestión de información antes de las bases de</w:t>
-      </w:r>
-      <w:r>
-        <w:rPr>
-          <w:lang w:val="es-ES"/>
-        </w:rPr>
-        <w:t xml:space="preserve"> datos electrónicas. </w:t>
+        <w:t xml:space="preserve">Ejemplos históricos de la gestión de información antes de las bases de datos electrónicas. </w:t>
       </w:r>
     </w:p>
     <w:p>
@@ -594,7 +492,6 @@
           <w:b/>
           <w:lang w:val="es-ES"/>
         </w:rPr>
-        <w:lastRenderedPageBreak/>
         <w:t xml:space="preserve">R/ </w:t>
       </w:r>
       <w:r>
@@ -1398,8 +1295,6 @@
         </w:rPr>
         <w:t xml:space="preserve"> podríamos decir que las desventajas de estas, podrían ser las limitaciones al querer hacer relaciones complejas, si el dato “padre” es eliminado cabe la posibilidad de que la estructura compleja se caiga.</w:t>
       </w:r>
-      <w:bookmarkStart w:id="0" w:name="_GoBack"/>
-      <w:bookmarkEnd w:id="0"/>
     </w:p>
     <w:p>
       <w:pPr>
@@ -1487,13 +1382,7 @@
         <w:rPr>
           <w:lang w:val="es-ES"/>
         </w:rPr>
-        <w:t>Explica en qu</w:t>
-      </w:r>
-      <w:r>
-        <w:rPr>
-          <w:lang w:val="es-ES"/>
-        </w:rPr>
-        <w:t xml:space="preserve">é consiste este modelo. </w:t>
+        <w:t xml:space="preserve">Explica en qué consiste este modelo. </w:t>
       </w:r>
       <w:r>
         <w:rPr>
@@ -1525,6 +1414,86 @@
         </w:rPr>
         <w:t xml:space="preserve">¿Qué beneficios ofrecía en comparación con los modelos jerárquicos o de red? </w:t>
       </w:r>
+    </w:p>
+    <w:p>
+      <w:pPr>
+        <w:ind w:left="345" w:firstLine="0"/>
+        <w:rPr>
+          <w:lang w:val="es-ES"/>
+        </w:rPr>
+      </w:pPr>
+      <w:r>
+        <w:rPr>
+          <w:lang w:val="es-ES"/>
+        </w:rPr>
+        <w:t xml:space="preserve">R/ el modelo relacional expuesto por Edgar F. </w:t>
+      </w:r>
+      <w:proofErr w:type="spellStart"/>
+      <w:r>
+        <w:rPr>
+          <w:lang w:val="es-ES"/>
+        </w:rPr>
+        <w:t>Codd</w:t>
+      </w:r>
+      <w:proofErr w:type="spellEnd"/>
+      <w:r>
+        <w:rPr>
+          <w:lang w:val="es-ES"/>
+        </w:rPr>
+        <w:t xml:space="preserve"> fu un modelo basado en estructuras simples basada en las tablas.</w:t>
+      </w:r>
+    </w:p>
+    <w:p>
+      <w:pPr>
+        <w:ind w:left="345" w:firstLine="0"/>
+        <w:rPr>
+          <w:lang w:val="es-ES"/>
+        </w:rPr>
+      </w:pPr>
+    </w:p>
+    <w:p>
+      <w:pPr>
+        <w:ind w:left="345" w:firstLine="0"/>
+        <w:rPr>
+          <w:lang w:val="es-ES"/>
+        </w:rPr>
+      </w:pPr>
+      <w:r>
+        <w:rPr>
+          <w:lang w:val="es-ES"/>
+        </w:rPr>
+        <w:t>Este modelo consistido en una organización de datos en tablas, filas y columnas en donde cada fila hace representación del registro de datos y cada columna representa su atributo esto permitió que las tablas pudieran relacionar datos entre sí, hacer una vinculación entre tablas.</w:t>
+      </w:r>
+    </w:p>
+    <w:p>
+      <w:pPr>
+        <w:ind w:left="345" w:firstLine="0"/>
+        <w:rPr>
+          <w:lang w:val="es-ES"/>
+        </w:rPr>
+      </w:pPr>
+    </w:p>
+    <w:p>
+      <w:pPr>
+        <w:ind w:left="345" w:firstLine="0"/>
+        <w:rPr>
+          <w:lang w:val="es-ES"/>
+        </w:rPr>
+      </w:pPr>
+      <w:r>
+        <w:rPr>
+          <w:lang w:val="es-ES"/>
+        </w:rPr>
+        <w:t xml:space="preserve">Entre los beneficios que brindo este modelo podemos encontrar la individualización de datos, consulta de bases de datos, flexibilidad, fácil manejo, mejor rendimiento entre otras.  </w:t>
+      </w:r>
+    </w:p>
+    <w:p>
+      <w:pPr>
+        <w:ind w:left="0" w:firstLine="0"/>
+        <w:rPr>
+          <w:lang w:val="es-ES"/>
+        </w:rPr>
+      </w:pPr>
     </w:p>
     <w:p>
       <w:pPr>
@@ -1598,6 +1567,64 @@
         </w:rPr>
         <w:t xml:space="preserve">¿Qué características de SQL lo hicieron fundamental para el manejo de bases de datos? </w:t>
       </w:r>
+    </w:p>
+    <w:p>
+      <w:pPr>
+        <w:ind w:left="705" w:firstLine="0"/>
+        <w:rPr>
+          <w:lang w:val="es-ES"/>
+        </w:rPr>
+      </w:pPr>
+    </w:p>
+    <w:p>
+      <w:pPr>
+        <w:ind w:left="355"/>
+        <w:rPr>
+          <w:lang w:val="es-ES"/>
+        </w:rPr>
+      </w:pPr>
+      <w:r>
+        <w:rPr>
+          <w:lang w:val="es-ES"/>
+        </w:rPr>
+        <w:t>R/ el SQL o lenguaje de consultas estructuradas, es un lenguaje que se desarrolló para gestionar datos entre sí.</w:t>
+      </w:r>
+    </w:p>
+    <w:p>
+      <w:pPr>
+        <w:ind w:left="355"/>
+        <w:rPr>
+          <w:lang w:val="es-ES"/>
+        </w:rPr>
+      </w:pPr>
+    </w:p>
+    <w:p>
+      <w:pPr>
+        <w:ind w:left="355"/>
+        <w:rPr>
+          <w:lang w:val="es-ES"/>
+        </w:rPr>
+      </w:pPr>
+      <w:r>
+        <w:rPr>
+          <w:lang w:val="es-ES"/>
+        </w:rPr>
+        <w:t xml:space="preserve">Las características de este modelo son: las amplias capacidades, la facilidad en su implementación, la integración con otras herramientas de desarrollo entre otras.  </w:t>
+      </w:r>
+      <w:r>
+        <w:rPr>
+          <w:lang w:val="es-ES"/>
+        </w:rPr>
+        <w:t xml:space="preserve"> </w:t>
+      </w:r>
+    </w:p>
+    <w:p>
+      <w:pPr>
+        <w:ind w:left="355"/>
+        <w:rPr>
+          <w:lang w:val="es-ES"/>
+        </w:rPr>
+      </w:pPr>
     </w:p>
     <w:p>
       <w:pPr>
@@ -1672,6 +1699,154 @@
         </w:rPr>
         <w:t xml:space="preserve"> </w:t>
       </w:r>
+    </w:p>
+    <w:tbl>
+      <w:tblPr>
+        <w:tblStyle w:val="Tablaconcuadrcula"/>
+        <w:tblW w:w="0" w:type="auto"/>
+        <w:tblLook w:val="04A0" w:firstRow="1" w:lastRow="0" w:firstColumn="1" w:lastColumn="0" w:noHBand="0" w:noVBand="1"/>
+      </w:tblPr>
+      <w:tblGrid>
+        <w:gridCol w:w="4667"/>
+        <w:gridCol w:w="4668"/>
+      </w:tblGrid>
+      <w:tr>
+        <w:tc>
+          <w:tcPr>
+            <w:tcW w:w="4667" w:type="dxa"/>
+          </w:tcPr>
+          <w:p>
+            <w:pPr>
+              <w:spacing w:after="0" w:line="259" w:lineRule="auto"/>
+              <w:ind w:left="0" w:firstLine="0"/>
+              <w:rPr>
+                <w:lang w:val="es-ES"/>
+              </w:rPr>
+            </w:pPr>
+            <w:r>
+              <w:rPr>
+                <w:lang w:val="es-ES"/>
+              </w:rPr>
+              <w:t xml:space="preserve">Modelos Jerárquicos </w:t>
+            </w:r>
+          </w:p>
+        </w:tc>
+        <w:tc>
+          <w:tcPr>
+            <w:tcW w:w="4668" w:type="dxa"/>
+          </w:tcPr>
+          <w:p>
+            <w:pPr>
+              <w:spacing w:after="0" w:line="259" w:lineRule="auto"/>
+              <w:ind w:left="0" w:firstLine="0"/>
+              <w:rPr>
+                <w:lang w:val="es-ES"/>
+              </w:rPr>
+            </w:pPr>
+            <w:r>
+              <w:rPr>
+                <w:lang w:val="es-ES"/>
+              </w:rPr>
+              <w:t>Modelo de Red</w:t>
+            </w:r>
+          </w:p>
+        </w:tc>
+      </w:tr>
+      <w:tr>
+        <w:tc>
+          <w:tcPr>
+            <w:tcW w:w="4667" w:type="dxa"/>
+          </w:tcPr>
+          <w:p>
+            <w:pPr>
+              <w:spacing w:after="0" w:line="259" w:lineRule="auto"/>
+              <w:ind w:left="0" w:firstLine="0"/>
+              <w:rPr>
+                <w:lang w:val="es-ES"/>
+              </w:rPr>
+            </w:pPr>
+            <w:r>
+              <w:rPr>
+                <w:lang w:val="es-ES"/>
+              </w:rPr>
+              <w:t xml:space="preserve">Son menos flexibles ya que al momento de modificarlos se alteraría la estructura </w:t>
+            </w:r>
+          </w:p>
+        </w:tc>
+        <w:tc>
+          <w:tcPr>
+            <w:tcW w:w="4668" w:type="dxa"/>
+          </w:tcPr>
+          <w:p>
+            <w:pPr>
+              <w:spacing w:after="0" w:line="259" w:lineRule="auto"/>
+              <w:ind w:left="0" w:firstLine="0"/>
+              <w:rPr>
+                <w:lang w:val="es-ES"/>
+              </w:rPr>
+            </w:pPr>
+            <w:r>
+              <w:rPr>
+                <w:lang w:val="es-ES"/>
+              </w:rPr>
+              <w:t>Permite ciertas relaciones aunque aun limitadas</w:t>
+            </w:r>
+          </w:p>
+        </w:tc>
+      </w:tr>
+      <w:tr>
+        <w:tc>
+          <w:tcPr>
+            <w:tcW w:w="4667" w:type="dxa"/>
+          </w:tcPr>
+          <w:p>
+            <w:pPr>
+              <w:spacing w:after="0" w:line="259" w:lineRule="auto"/>
+              <w:ind w:left="0" w:firstLine="0"/>
+              <w:rPr>
+                <w:lang w:val="es-ES"/>
+              </w:rPr>
+            </w:pPr>
+            <w:r>
+              <w:rPr>
+                <w:lang w:val="es-ES"/>
+              </w:rPr>
+              <w:t xml:space="preserve">Ofrecen un buen rendimiento pero pueden ser menos eficientes al momento de consultar </w:t>
+            </w:r>
+          </w:p>
+        </w:tc>
+        <w:tc>
+          <w:tcPr>
+            <w:tcW w:w="4668" w:type="dxa"/>
+          </w:tcPr>
+          <w:p>
+            <w:pPr>
+              <w:spacing w:after="0" w:line="259" w:lineRule="auto"/>
+              <w:ind w:left="0" w:firstLine="0"/>
+              <w:rPr>
+                <w:lang w:val="es-ES"/>
+              </w:rPr>
+            </w:pPr>
+            <w:r>
+              <w:rPr>
+                <w:lang w:val="es-ES"/>
+              </w:rPr>
+              <w:t>Ofrecen un buen rendimiento aunque varía según el nivel de complejidad al momento de consultar</w:t>
+            </w:r>
+          </w:p>
+        </w:tc>
+      </w:tr>
+    </w:tbl>
+    <w:p>
+      <w:pPr>
+        <w:spacing w:after="0" w:line="259" w:lineRule="auto"/>
+        <w:ind w:left="0" w:firstLine="0"/>
+        <w:rPr>
+          <w:lang w:val="es-ES"/>
+        </w:rPr>
+      </w:pPr>
+      <w:bookmarkStart w:id="0" w:name="_GoBack"/>
+      <w:bookmarkEnd w:id="0"/>
     </w:p>
     <w:sectPr>
       <w:pgSz w:w="12240" w:h="15840"/>
@@ -2464,6 +2639,25 @@
     <w:basedOn w:val="Fuentedeprrafopredeter"/>
     <w:rsid w:val="00BD0935"/>
   </w:style>
+  <w:style w:type="table" w:styleId="Tablaconcuadrcula">
+    <w:name w:val="Table Grid"/>
+    <w:basedOn w:val="Tablanormal"/>
+    <w:uiPriority w:val="39"/>
+    <w:rsid w:val="00EB31C7"/>
+    <w:pPr>
+      <w:spacing w:after="0" w:line="240" w:lineRule="auto"/>
+    </w:pPr>
+    <w:tblPr>
+      <w:tblBorders>
+        <w:top w:val="single" w:sz="4" w:space="0" w:color="auto"/>
+        <w:left w:val="single" w:sz="4" w:space="0" w:color="auto"/>
+        <w:bottom w:val="single" w:sz="4" w:space="0" w:color="auto"/>
+        <w:right w:val="single" w:sz="4" w:space="0" w:color="auto"/>
+        <w:insideH w:val="single" w:sz="4" w:space="0" w:color="auto"/>
+        <w:insideV w:val="single" w:sz="4" w:space="0" w:color="auto"/>
+      </w:tblBorders>
+    </w:tblPr>
+  </w:style>
 </w:styles>
 </file>
 

</xml_diff>